<commit_message>
Almost final edits. Waiting on blake figure
</commit_message>
<xml_diff>
--- a/Flagstone paper/Manuscript.docx
+++ b/Flagstone paper/Manuscript.docx
@@ -16100,7 +16100,23 @@
         <w:t xml:space="preserve"> an</w:t>
       </w:r>
       <w:r>
-        <w:t>d 2021) occurred in 2013 (Fig. 1a) with warm temperatures</w:t>
+        <w:t xml:space="preserve">d 2021) occurred in 2013 (Fig. </w:t>
+      </w:r>
+      <w:del w:id="164" w:author="Nick.Tolimieri" w:date="2022-11-21T12:56:00Z">
+        <w:r>
+          <w:delText>1a</w:delText>
+        </w:r>
+      </w:del>
+      <w:ins w:id="165" w:author="Nick.Tolimieri" w:date="2022-11-21T12:56:00Z">
+        <w:r>
+          <w:t>1</w:t>
+        </w:r>
+        <w:r>
+          <w:t>d</w:t>
+        </w:r>
+      </w:ins>
+      <w:r>
+        <w:t>) with warm temperatures</w:t>
       </w:r>
       <w:r>
         <w:t xml:space="preserve"> </w:t>
@@ -16198,7 +16214,23 @@
         <w:t>.</w:t>
       </w:r>
       <w:r>
-        <w:t xml:space="preserve"> S3).</w:t>
+        <w:t xml:space="preserve"> </w:t>
+      </w:r>
+      <w:del w:id="166" w:author="Nick.Tolimieri" w:date="2022-11-21T12:53:00Z">
+        <w:r>
+          <w:delText>S3</w:delText>
+        </w:r>
+      </w:del>
+      <w:ins w:id="167" w:author="Nick.Tolimieri" w:date="2022-11-21T12:53:00Z">
+        <w:r>
+          <w:t>S</w:t>
+        </w:r>
+        <w:r>
+          <w:t>2</w:t>
+        </w:r>
+      </w:ins>
+      <w:r>
+        <w:t>).</w:t>
       </w:r>
       <w:r>
         <w:t xml:space="preserve"> SST was warmest at Destruction Island and coolest at </w:t>
@@ -16217,13 +16249,45 @@
       </w:r>
       <w:proofErr w:type="spellEnd"/>
       <w:r>
-        <w:t xml:space="preserve"> Bay (Fig. 1a).</w:t>
+        <w:t xml:space="preserve"> Bay (Fig. </w:t>
+      </w:r>
+      <w:del w:id="168" w:author="Nick.Tolimieri" w:date="2022-11-21T12:57:00Z">
+        <w:r>
+          <w:delText>1a</w:delText>
+        </w:r>
+      </w:del>
+      <w:ins w:id="169" w:author="Nick.Tolimieri" w:date="2022-11-21T12:57:00Z">
+        <w:r>
+          <w:t>1</w:t>
+        </w:r>
+        <w:r>
+          <w:t>d</w:t>
+        </w:r>
+      </w:ins>
+      <w:r>
+        <w:t>).</w:t>
       </w:r>
       <w:r>
         <w:t xml:space="preserve"> </w:t>
       </w:r>
       <w:r>
-        <w:t>While 2013 and 2019 mark the highest recent SST, temperatures were actually higher in 1994 and 1997 (Fig. S2)</w:t>
+        <w:t xml:space="preserve">While 2013 and 2019 mark the highest recent SST, temperatures were actually higher in 1994 and 1997 (Fig. </w:t>
+      </w:r>
+      <w:del w:id="170" w:author="Nick.Tolimieri" w:date="2022-11-21T12:53:00Z">
+        <w:r>
+          <w:delText>S2</w:delText>
+        </w:r>
+      </w:del>
+      <w:ins w:id="171" w:author="Nick.Tolimieri" w:date="2022-11-21T12:53:00Z">
+        <w:r>
+          <w:t>S</w:t>
+        </w:r>
+        <w:r>
+          <w:t>3</w:t>
+        </w:r>
+      </w:ins>
+      <w:r>
+        <w:t>)</w:t>
       </w:r>
       <w:r>
         <w:t>, approaching and exceeding 16</w:t>
@@ -16411,7 +16475,7 @@
       <w:r>
         <w:t>3</w:t>
       </w:r>
-      <w:del w:id="164" w:author="Nick.Tolimieri" w:date="2022-11-21T09:54:00Z">
+      <w:del w:id="172" w:author="Nick.Tolimieri" w:date="2022-11-21T09:54:00Z">
         <w:r>
           <w:delText>2</w:delText>
         </w:r>
@@ -16481,8 +16545,8 @@
       <w:pPr>
         <w:pStyle w:val="Heading2"/>
       </w:pPr>
-      <w:bookmarkStart w:id="165" w:name="_5eofmerod4cl" w:colFirst="0" w:colLast="0"/>
-      <w:bookmarkEnd w:id="165"/>
+      <w:bookmarkStart w:id="173" w:name="_5eofmerod4cl" w:colFirst="0" w:colLast="0"/>
+      <w:bookmarkEnd w:id="173"/>
       <w:r>
         <w:lastRenderedPageBreak/>
         <w:t xml:space="preserve">3.2 </w:t>
@@ -17420,8 +17484,8 @@
       <w:pPr>
         <w:pStyle w:val="Heading2"/>
       </w:pPr>
-      <w:bookmarkStart w:id="166" w:name="_u6kl6dz0q0ha" w:colFirst="0" w:colLast="0"/>
-      <w:bookmarkEnd w:id="166"/>
+      <w:bookmarkStart w:id="174" w:name="_u6kl6dz0q0ha" w:colFirst="0" w:colLast="0"/>
+      <w:bookmarkEnd w:id="174"/>
       <w:r>
         <w:lastRenderedPageBreak/>
         <w:t xml:space="preserve">3.3 </w:t>
@@ -17993,8 +18057,8 @@
       <w:pPr>
         <w:pStyle w:val="Heading2"/>
       </w:pPr>
-      <w:bookmarkStart w:id="167" w:name="_8ord3kzb5sb4" w:colFirst="0" w:colLast="0"/>
-      <w:bookmarkEnd w:id="167"/>
+      <w:bookmarkStart w:id="175" w:name="_8ord3kzb5sb4" w:colFirst="0" w:colLast="0"/>
+      <w:bookmarkEnd w:id="175"/>
       <w:r>
         <w:t xml:space="preserve">3.4 </w:t>
       </w:r>
@@ -18612,8 +18676,8 @@
       <w:pPr>
         <w:pStyle w:val="Heading2"/>
       </w:pPr>
-      <w:bookmarkStart w:id="168" w:name="_kht2apu2sjj7" w:colFirst="0" w:colLast="0"/>
-      <w:bookmarkEnd w:id="168"/>
+      <w:bookmarkStart w:id="176" w:name="_kht2apu2sjj7" w:colFirst="0" w:colLast="0"/>
+      <w:bookmarkEnd w:id="176"/>
       <w:r>
         <w:t xml:space="preserve">3.5 </w:t>
       </w:r>
@@ -18948,8 +19012,8 @@
       <w:pPr>
         <w:pStyle w:val="Heading1"/>
       </w:pPr>
-      <w:bookmarkStart w:id="169" w:name="_1nzuexzh0v9h" w:colFirst="0" w:colLast="0"/>
-      <w:bookmarkEnd w:id="169"/>
+      <w:bookmarkStart w:id="177" w:name="_1nzuexzh0v9h" w:colFirst="0" w:colLast="0"/>
+      <w:bookmarkEnd w:id="177"/>
       <w:r>
         <w:t xml:space="preserve">4. </w:t>
       </w:r>
@@ -25419,8 +25483,8 @@
       <w:pPr>
         <w:pStyle w:val="Heading3"/>
       </w:pPr>
-      <w:bookmarkStart w:id="170" w:name="_2ckoofy96g8s" w:colFirst="0" w:colLast="0"/>
-      <w:bookmarkEnd w:id="170"/>
+      <w:bookmarkStart w:id="178" w:name="_2ckoofy96g8s" w:colFirst="0" w:colLast="0"/>
+      <w:bookmarkEnd w:id="178"/>
       <w:r>
         <w:t>Acknowledgements</w:t>
       </w:r>
@@ -25534,8 +25598,8 @@
       <w:r>
         <w:t xml:space="preserve"> </w:t>
       </w:r>
-      <w:bookmarkStart w:id="171" w:name="_tfgwewy7a3j9" w:colFirst="0" w:colLast="0"/>
-      <w:bookmarkEnd w:id="171"/>
+      <w:bookmarkStart w:id="179" w:name="_tfgwewy7a3j9" w:colFirst="0" w:colLast="0"/>
+      <w:bookmarkEnd w:id="179"/>
       <w:r>
         <w:br w:type="page"/>
       </w:r>
@@ -25544,15 +25608,15 @@
       <w:pPr>
         <w:pStyle w:val="Heading1"/>
       </w:pPr>
-      <w:bookmarkStart w:id="172" w:name="_jyj55lpsprbv" w:colFirst="0" w:colLast="0"/>
-      <w:bookmarkEnd w:id="172"/>
+      <w:bookmarkStart w:id="180" w:name="_jyj55lpsprbv" w:colFirst="0" w:colLast="0"/>
+      <w:bookmarkEnd w:id="180"/>
       <w:r>
         <w:lastRenderedPageBreak/>
         <w:t>Literature Cited</w:t>
       </w:r>
     </w:p>
-    <w:bookmarkStart w:id="173" w:name="_vq7lwaa8xm4l" w:colFirst="0" w:colLast="0"/>
-    <w:bookmarkEnd w:id="173"/>
+    <w:bookmarkStart w:id="181" w:name="_vq7lwaa8xm4l" w:colFirst="0" w:colLast="0"/>
+    <w:bookmarkEnd w:id="181"/>
     <w:p>
       <w:pPr>
         <w:pStyle w:val="EndNoteBibliography"/>
@@ -26746,8 +26810,8 @@
       <w:pPr>
         <w:pStyle w:val="Heading1"/>
       </w:pPr>
-      <w:bookmarkStart w:id="174" w:name="_x7i6qakwgxpk" w:colFirst="0" w:colLast="0"/>
-      <w:bookmarkEnd w:id="174"/>
+      <w:bookmarkStart w:id="182" w:name="_x7i6qakwgxpk" w:colFirst="0" w:colLast="0"/>
+      <w:bookmarkEnd w:id="182"/>
       <w:r>
         <w:lastRenderedPageBreak/>
         <w:t>Figures</w:t>
@@ -26821,16 +26885,123 @@
       <w:pPr>
         <w:pStyle w:val="Heading5"/>
       </w:pPr>
-      <w:bookmarkStart w:id="175" w:name="_xh2yuyi7vi5o" w:colFirst="0" w:colLast="0"/>
-      <w:bookmarkEnd w:id="175"/>
-      <w:r>
-        <w:t>Figure 1. Location of the five study sites with distribution of floating kelp shown in green. Plots on right (2003-2021) are: a) Mean SST of the warmest month averaged across the five sites</w:t>
-      </w:r>
-      <w:r>
-        <w:t xml:space="preserve"> (black line)</w:t>
-      </w:r>
-      <w:r>
-        <w:t xml:space="preserve">, and b) </w:t>
+      <w:bookmarkStart w:id="183" w:name="_xh2yuyi7vi5o" w:colFirst="0" w:colLast="0"/>
+      <w:bookmarkEnd w:id="183"/>
+      <w:r>
+        <w:t xml:space="preserve">Figure 1. </w:t>
+      </w:r>
+      <w:ins w:id="184" w:author="Nick.Tolimieri" w:date="2022-11-21T13:10:00Z">
+        <w:r>
+          <w:t xml:space="preserve">a-c) </w:t>
+        </w:r>
+      </w:ins>
+      <w:r>
+        <w:t>Location of</w:t>
+      </w:r>
+      <w:ins w:id="185" w:author="Nick.Tolimieri" w:date="2022-11-21T13:12:00Z">
+        <w:r>
+          <w:t xml:space="preserve"> </w:t>
+        </w:r>
+      </w:ins>
+      <w:del w:id="186" w:author="Nick.Tolimieri" w:date="2022-11-21T13:12:00Z">
+        <w:r>
+          <w:delText xml:space="preserve"> the</w:delText>
+        </w:r>
+      </w:del>
+      <w:ins w:id="187" w:author="Nick.Tolimieri" w:date="2022-11-21T13:11:00Z">
+        <w:r>
+          <w:t xml:space="preserve"> Olympic Coast National Marine Sanctuary (OCNMS</w:t>
+        </w:r>
+      </w:ins>
+      <w:ins w:id="188" w:author="Nick.Tolimieri" w:date="2022-11-21T13:12:00Z">
+        <w:r>
+          <w:t xml:space="preserve">, </w:t>
+        </w:r>
+        <w:r>
+          <w:t xml:space="preserve">the outer coast of Washington and the western Strait to </w:t>
+        </w:r>
+        <w:proofErr w:type="spellStart"/>
+        <w:r>
+          <w:t>Neah</w:t>
+        </w:r>
+        <w:proofErr w:type="spellEnd"/>
+        <w:r>
+          <w:t xml:space="preserve"> Bay</w:t>
+        </w:r>
+      </w:ins>
+      <w:ins w:id="189" w:author="Nick.Tolimieri" w:date="2022-11-21T13:11:00Z">
+        <w:r>
+          <w:t xml:space="preserve">) and the </w:t>
+        </w:r>
+      </w:ins>
+      <w:del w:id="190" w:author="Nick.Tolimieri" w:date="2022-11-21T13:11:00Z">
+        <w:r>
+          <w:delText xml:space="preserve"> </w:delText>
+        </w:r>
+      </w:del>
+      <w:r>
+        <w:t>five study sites with distribution of floating kelp shown in green</w:t>
+      </w:r>
+      <w:ins w:id="191" w:author="Nick.Tolimieri" w:date="2022-11-21T13:10:00Z">
+        <w:r>
+          <w:t xml:space="preserve">; </w:t>
+        </w:r>
+      </w:ins>
+      <w:del w:id="192" w:author="Nick.Tolimieri" w:date="2022-11-21T13:10:00Z">
+        <w:r>
+          <w:delText xml:space="preserve">. Plots on right (2003-2021) are: </w:delText>
+        </w:r>
+      </w:del>
+      <w:del w:id="193" w:author="Nick.Tolimieri" w:date="2022-11-21T13:09:00Z">
+        <w:r>
+          <w:delText>a</w:delText>
+        </w:r>
+      </w:del>
+      <w:ins w:id="194" w:author="Nick.Tolimieri" w:date="2022-11-21T13:09:00Z">
+        <w:r>
+          <w:t>d</w:t>
+        </w:r>
+      </w:ins>
+      <w:r>
+        <w:t>) Mean SST of the warmest month averaged across the five sites</w:t>
+      </w:r>
+      <w:r>
+        <w:t xml:space="preserve"> (black line</w:t>
+      </w:r>
+      <w:del w:id="195" w:author="Nick.Tolimieri" w:date="2022-11-21T13:10:00Z">
+        <w:r>
+          <w:delText>)</w:delText>
+        </w:r>
+        <w:r>
+          <w:delText xml:space="preserve">, </w:delText>
+        </w:r>
+      </w:del>
+      <w:ins w:id="196" w:author="Nick.Tolimieri" w:date="2022-11-21T13:10:00Z">
+        <w:r>
+          <w:t>)</w:t>
+        </w:r>
+        <w:r>
+          <w:t>;</w:t>
+        </w:r>
+        <w:r>
+          <w:t xml:space="preserve"> </w:t>
+        </w:r>
+      </w:ins>
+      <w:r>
+        <w:t xml:space="preserve">and </w:t>
+      </w:r>
+      <w:ins w:id="197" w:author="Nick.Tolimieri" w:date="2022-11-21T13:09:00Z">
+        <w:r>
+          <w:t>e</w:t>
+        </w:r>
+      </w:ins>
+      <w:del w:id="198" w:author="Nick.Tolimieri" w:date="2022-11-21T13:09:00Z">
+        <w:r>
+          <w:delText>b</w:delText>
+        </w:r>
+      </w:del>
+      <w:r>
+        <w:t xml:space="preserve">) </w:t>
       </w:r>
       <w:r>
         <w:t>total area</w:t>
@@ -26845,33 +27016,55 @@
         <w:t xml:space="preserve"> </w:t>
       </w:r>
       <w:r>
-        <w:t xml:space="preserve">within the </w:t>
-      </w:r>
-      <w:r>
-        <w:t>Olympic Coast National Marine Sanctuary (the outer coast of Was</w:t>
-      </w:r>
-      <w:r>
-        <w:t>h</w:t>
-      </w:r>
-      <w:r>
-        <w:t>ington and the western Strait</w:t>
-      </w:r>
-      <w:r>
-        <w:t xml:space="preserve"> to </w:t>
-      </w:r>
-      <w:proofErr w:type="spellStart"/>
-      <w:r>
-        <w:t>Neah</w:t>
-      </w:r>
-      <w:proofErr w:type="spellEnd"/>
-      <w:r>
-        <w:t xml:space="preserve"> Bay)</w:t>
-      </w:r>
+        <w:t xml:space="preserve">within </w:t>
+      </w:r>
+      <w:del w:id="199" w:author="Nick.Tolimieri" w:date="2022-11-21T13:13:00Z">
+        <w:r>
+          <w:delText xml:space="preserve">the </w:delText>
+        </w:r>
+      </w:del>
+      <w:del w:id="200" w:author="Nick.Tolimieri" w:date="2022-11-21T13:12:00Z">
+        <w:r>
+          <w:delText>Olympic Coast National Marine Sanctuary</w:delText>
+        </w:r>
+      </w:del>
+      <w:ins w:id="201" w:author="Nick.Tolimieri" w:date="2022-11-21T13:12:00Z">
+        <w:r>
+          <w:t>OCNMS</w:t>
+        </w:r>
+      </w:ins>
+      <w:del w:id="202" w:author="Nick.Tolimieri" w:date="2022-11-21T13:12:00Z">
+        <w:r>
+          <w:delText xml:space="preserve"> (the outer coast of Was</w:delText>
+        </w:r>
+        <w:r>
+          <w:delText>h</w:delText>
+        </w:r>
+        <w:r>
+          <w:delText>ington and the western Strait</w:delText>
+        </w:r>
+        <w:r>
+          <w:delText xml:space="preserve"> to Neah Bay)</w:delText>
+        </w:r>
+      </w:del>
       <w:r>
         <w:t xml:space="preserve">. </w:t>
       </w:r>
       <w:r>
-        <w:t xml:space="preserve">Black line in (a) is the mean across sites; </w:t>
+        <w:t>Black line in (</w:t>
+      </w:r>
+      <w:del w:id="203" w:author="Nick.Tolimieri" w:date="2022-11-21T13:10:00Z">
+        <w:r>
+          <w:delText>a</w:delText>
+        </w:r>
+      </w:del>
+      <w:ins w:id="204" w:author="Nick.Tolimieri" w:date="2022-11-21T13:10:00Z">
+        <w:r>
+          <w:t>d</w:t>
+        </w:r>
+      </w:ins>
+      <w:r>
+        <w:t xml:space="preserve">) is the mean across sites; </w:t>
       </w:r>
       <w:r>
         <w:t xml:space="preserve">colored lines are mean SST of the warmest month by site; </w:t>
@@ -26895,7 +27088,7 @@
         <w:ind w:firstLine="0"/>
         <w:jc w:val="center"/>
       </w:pPr>
-      <w:del w:id="176" w:author="Nick.Tolimieri" w:date="2022-11-21T10:47:00Z">
+      <w:del w:id="205" w:author="Nick.Tolimieri" w:date="2022-11-21T10:47:00Z">
         <w:r>
           <w:rPr>
             <w:noProof/>
@@ -26949,14 +27142,10 @@
       <w:pPr>
         <w:pStyle w:val="Heading5"/>
         <w:jc w:val="center"/>
-        <w:rPr>
-          <w:ins w:id="177" w:author="Nick.Tolimieri" w:date="2022-11-21T10:47:00Z"/>
-        </w:rPr>
       </w:pPr>
-      <w:bookmarkStart w:id="178" w:name="_mtrc7z2fgaa" w:colFirst="0" w:colLast="0"/>
-      <w:bookmarkStart w:id="179" w:name="_GoBack"/>
-      <w:bookmarkEnd w:id="178"/>
-      <w:ins w:id="180" w:author="Nick.Tolimieri" w:date="2022-11-21T10:47:00Z">
+      <w:bookmarkStart w:id="206" w:name="_mtrc7z2fgaa" w:colFirst="0" w:colLast="0"/>
+      <w:bookmarkEnd w:id="206"/>
+      <w:ins w:id="207" w:author="Nick.Tolimieri" w:date="2022-11-21T10:47:00Z">
         <w:r>
           <w:rPr>
             <w:noProof/>
@@ -27005,13 +27194,7 @@
             </wp:inline>
           </w:drawing>
         </w:r>
-        <w:bookmarkEnd w:id="179"/>
       </w:ins>
-    </w:p>
-    <w:p>
-      <w:pPr>
-        <w:pStyle w:val="Heading5"/>
-      </w:pPr>
       <w:r>
         <w:t xml:space="preserve">Figure 2. Time series of the focal groups </w:t>
       </w:r>
@@ -27045,62 +27228,116 @@
       <w:pPr>
         <w:jc w:val="center"/>
       </w:pPr>
-      <w:r>
-        <w:rPr>
-          <w:noProof/>
-          <w:lang w:val="en-US"/>
-        </w:rPr>
-        <w:lastRenderedPageBreak/>
-        <w:drawing>
-          <wp:inline distT="0" distB="0" distL="0" distR="0" wp14:anchorId="42D72DC3" wp14:editId="02F35672">
-            <wp:extent cx="3905250" cy="6942666"/>
-            <wp:effectExtent l="0" t="0" r="0" b="0"/>
-            <wp:docPr id="15" name="Figure-3-1.png"/>
-            <wp:cNvGraphicFramePr>
-              <a:graphicFrameLocks xmlns:a="http://schemas.openxmlformats.org/drawingml/2006/main" noChangeAspect="1"/>
-            </wp:cNvGraphicFramePr>
-            <a:graphic xmlns:a="http://schemas.openxmlformats.org/drawingml/2006/main">
-              <a:graphicData uri="http://schemas.openxmlformats.org/drawingml/2006/picture">
-                <pic:pic xmlns:pic="http://schemas.openxmlformats.org/drawingml/2006/picture">
-                  <pic:nvPicPr>
-                    <pic:cNvPr id="15" name="Figure-3-1.png"/>
-                    <pic:cNvPicPr/>
-                  </pic:nvPicPr>
-                  <pic:blipFill>
-                    <a:blip r:embed="rId14" cstate="print">
-                      <a:extLst>
-                        <a:ext uri="{28A0092B-C50C-407E-A947-70E740481C1C}">
-                          <a14:useLocalDpi xmlns:a14="http://schemas.microsoft.com/office/drawing/2010/main" val="0"/>
-                        </a:ext>
-                      </a:extLst>
-                    </a:blip>
-                    <a:stretch>
-                      <a:fillRect/>
-                    </a:stretch>
-                  </pic:blipFill>
-                  <pic:spPr>
-                    <a:xfrm>
-                      <a:off x="0" y="0"/>
-                      <a:ext cx="3910263" cy="6951578"/>
-                    </a:xfrm>
-                    <a:prstGeom prst="rect">
-                      <a:avLst/>
-                    </a:prstGeom>
-                  </pic:spPr>
-                </pic:pic>
-              </a:graphicData>
-            </a:graphic>
-          </wp:inline>
-        </w:drawing>
-      </w:r>
+      <w:bookmarkStart w:id="208" w:name="_GoBack"/>
+      <w:del w:id="209" w:author="Nick.Tolimieri" w:date="2022-11-21T14:09:00Z">
+        <w:r>
+          <w:rPr>
+            <w:noProof/>
+            <w:lang w:val="en-US"/>
+          </w:rPr>
+          <w:lastRenderedPageBreak/>
+          <w:drawing>
+            <wp:inline distT="0" distB="0" distL="0" distR="0" wp14:anchorId="42D72DC3" wp14:editId="4E2EDB4F">
+              <wp:extent cx="3905250" cy="6942666"/>
+              <wp:effectExtent l="0" t="0" r="0" b="0"/>
+              <wp:docPr id="15" name="Figure-3-1.png"/>
+              <wp:cNvGraphicFramePr>
+                <a:graphicFrameLocks xmlns:a="http://schemas.openxmlformats.org/drawingml/2006/main" noChangeAspect="1"/>
+              </wp:cNvGraphicFramePr>
+              <a:graphic xmlns:a="http://schemas.openxmlformats.org/drawingml/2006/main">
+                <a:graphicData uri="http://schemas.openxmlformats.org/drawingml/2006/picture">
+                  <pic:pic xmlns:pic="http://schemas.openxmlformats.org/drawingml/2006/picture">
+                    <pic:nvPicPr>
+                      <pic:cNvPr id="15" name="Figure-3-1.png"/>
+                      <pic:cNvPicPr/>
+                    </pic:nvPicPr>
+                    <pic:blipFill>
+                      <a:blip r:embed="rId14" cstate="print">
+                        <a:extLst>
+                          <a:ext uri="{28A0092B-C50C-407E-A947-70E740481C1C}">
+                            <a14:useLocalDpi xmlns:a14="http://schemas.microsoft.com/office/drawing/2010/main" val="0"/>
+                          </a:ext>
+                        </a:extLst>
+                      </a:blip>
+                      <a:stretch>
+                        <a:fillRect/>
+                      </a:stretch>
+                    </pic:blipFill>
+                    <pic:spPr>
+                      <a:xfrm>
+                        <a:off x="0" y="0"/>
+                        <a:ext cx="3910263" cy="6951578"/>
+                      </a:xfrm>
+                      <a:prstGeom prst="rect">
+                        <a:avLst/>
+                      </a:prstGeom>
+                    </pic:spPr>
+                  </pic:pic>
+                </a:graphicData>
+              </a:graphic>
+            </wp:inline>
+          </w:drawing>
+        </w:r>
+      </w:del>
+      <w:bookmarkEnd w:id="208"/>
+      <w:ins w:id="210" w:author="Nick.Tolimieri" w:date="2022-11-21T14:10:00Z">
+        <w:r>
+          <w:rPr>
+            <w:noProof/>
+            <w:lang w:val="en-US"/>
+          </w:rPr>
+          <w:drawing>
+            <wp:inline distT="0" distB="0" distL="0" distR="0" wp14:anchorId="385796F1" wp14:editId="1C67BDF0">
+              <wp:extent cx="3776480" cy="7315215"/>
+              <wp:effectExtent l="0" t="0" r="0" b="0"/>
+              <wp:docPr id="9" name="Picture 9"/>
+              <wp:cNvGraphicFramePr>
+                <a:graphicFrameLocks xmlns:a="http://schemas.openxmlformats.org/drawingml/2006/main" noChangeAspect="1"/>
+              </wp:cNvGraphicFramePr>
+              <a:graphic xmlns:a="http://schemas.openxmlformats.org/drawingml/2006/main">
+                <a:graphicData uri="http://schemas.openxmlformats.org/drawingml/2006/picture">
+                  <pic:pic xmlns:pic="http://schemas.openxmlformats.org/drawingml/2006/picture">
+                    <pic:nvPicPr>
+                      <pic:cNvPr id="9" name="Figure-3-1.png"/>
+                      <pic:cNvPicPr/>
+                    </pic:nvPicPr>
+                    <pic:blipFill>
+                      <a:blip r:embed="rId15" cstate="print">
+                        <a:extLst>
+                          <a:ext uri="{28A0092B-C50C-407E-A947-70E740481C1C}">
+                            <a14:useLocalDpi xmlns:a14="http://schemas.microsoft.com/office/drawing/2010/main" val="0"/>
+                          </a:ext>
+                        </a:extLst>
+                      </a:blip>
+                      <a:stretch>
+                        <a:fillRect/>
+                      </a:stretch>
+                    </pic:blipFill>
+                    <pic:spPr>
+                      <a:xfrm>
+                        <a:off x="0" y="0"/>
+                        <a:ext cx="3776480" cy="7315215"/>
+                      </a:xfrm>
+                      <a:prstGeom prst="rect">
+                        <a:avLst/>
+                      </a:prstGeom>
+                    </pic:spPr>
+                  </pic:pic>
+                </a:graphicData>
+              </a:graphic>
+            </wp:inline>
+          </w:drawing>
+        </w:r>
+      </w:ins>
     </w:p>
     <w:p>
       <w:pPr>
         <w:pStyle w:val="Heading5"/>
       </w:pPr>
-      <w:bookmarkStart w:id="181" w:name="_mt07ceww4l6x" w:colFirst="0" w:colLast="0"/>
-      <w:bookmarkEnd w:id="181"/>
-      <w:r>
+      <w:bookmarkStart w:id="211" w:name="_mt07ceww4l6x" w:colFirst="0" w:colLast="0"/>
+      <w:bookmarkEnd w:id="211"/>
+      <w:r>
+        <w:lastRenderedPageBreak/>
         <w:t>Figure 3. Results of canonical analysis of principal coordinates (CAP) of the assemblage structure of four guilds: kelps, invertebrates, fishes, and juvenile rockfishes. Left panes (</w:t>
       </w:r>
       <w:proofErr w:type="spellStart"/>
@@ -27160,13 +27397,12 @@
         <w:ind w:firstLine="0"/>
         <w:jc w:val="center"/>
       </w:pPr>
-      <w:del w:id="182" w:author="Nick.Tolimieri" w:date="2022-11-21T10:39:00Z">
+      <w:del w:id="212" w:author="Nick.Tolimieri" w:date="2022-11-21T10:39:00Z">
         <w:r>
           <w:rPr>
             <w:noProof/>
             <w:lang w:val="en-US"/>
           </w:rPr>
-          <w:lastRenderedPageBreak/>
           <w:drawing>
             <wp:inline distT="0" distB="0" distL="0" distR="0" wp14:anchorId="4D1955D5" wp14:editId="66ADF7C3">
               <wp:extent cx="2907798" cy="2743206"/>
@@ -27183,7 +27419,7 @@
                       <pic:cNvPicPr/>
                     </pic:nvPicPr>
                     <pic:blipFill>
-                      <a:blip r:embed="rId15" cstate="print">
+                      <a:blip r:embed="rId16" cstate="print">
                         <a:extLst>
                           <a:ext uri="{28A0092B-C50C-407E-A947-70E740481C1C}">
                             <a14:useLocalDpi xmlns:a14="http://schemas.microsoft.com/office/drawing/2010/main" val="0"/>
@@ -27210,7 +27446,7 @@
           </w:drawing>
         </w:r>
       </w:del>
-      <w:ins w:id="183" w:author="Nick.Tolimieri" w:date="2022-11-21T10:39:00Z">
+      <w:ins w:id="213" w:author="Nick.Tolimieri" w:date="2022-11-21T10:39:00Z">
         <w:r>
           <w:rPr>
             <w:noProof/>
@@ -27232,7 +27468,7 @@
                       <pic:cNvPicPr/>
                     </pic:nvPicPr>
                     <pic:blipFill>
-                      <a:blip r:embed="rId16" cstate="print">
+                      <a:blip r:embed="rId17" cstate="print">
                         <a:extLst>
                           <a:ext uri="{28A0092B-C50C-407E-A947-70E740481C1C}">
                             <a14:useLocalDpi xmlns:a14="http://schemas.microsoft.com/office/drawing/2010/main" val="0"/>
@@ -27264,8 +27500,8 @@
       <w:pPr>
         <w:pStyle w:val="Heading5"/>
       </w:pPr>
-      <w:bookmarkStart w:id="184" w:name="_4bme7ouk12lb" w:colFirst="0" w:colLast="0"/>
-      <w:bookmarkEnd w:id="184"/>
+      <w:bookmarkStart w:id="214" w:name="_4bme7ouk12lb" w:colFirst="0" w:colLast="0"/>
+      <w:bookmarkEnd w:id="214"/>
       <w:r>
         <w:t>Figure 4. Explained variation from permutation-based multivariate analysis of variance (</w:t>
       </w:r>
@@ -27318,10 +27554,10 @@
         </w:rPr>
         <w:lastRenderedPageBreak/>
         <w:drawing>
-          <wp:inline distT="0" distB="0" distL="0" distR="0" wp14:anchorId="21E9EBAC" wp14:editId="4E02A63D">
-            <wp:extent cx="5943612" cy="6400813"/>
-            <wp:effectExtent l="0" t="0" r="0" b="0"/>
-            <wp:docPr id="3" name="Picture 3"/>
+          <wp:inline distT="0" distB="0" distL="0" distR="0" wp14:anchorId="6135B02B" wp14:editId="4D007FAC">
+            <wp:extent cx="5943600" cy="6435090"/>
+            <wp:effectExtent l="0" t="0" r="0" b="3810"/>
+            <wp:docPr id="7" name="Picture 7"/>
             <wp:cNvGraphicFramePr>
               <a:graphicFrameLocks xmlns:a="http://schemas.openxmlformats.org/drawingml/2006/main" noChangeAspect="1"/>
             </wp:cNvGraphicFramePr>
@@ -27329,326 +27565,7 @@
               <a:graphicData uri="http://schemas.openxmlformats.org/drawingml/2006/picture">
                 <pic:pic xmlns:pic="http://schemas.openxmlformats.org/drawingml/2006/picture">
                   <pic:nvPicPr>
-                    <pic:cNvPr id="3" name="Figure-5-1.png"/>
-                    <pic:cNvPicPr/>
-                  </pic:nvPicPr>
-                  <pic:blipFill>
-                    <a:blip r:embed="rId17" cstate="print">
-                      <a:extLst>
-                        <a:ext uri="{28A0092B-C50C-407E-A947-70E740481C1C}">
-                          <a14:useLocalDpi xmlns:a14="http://schemas.microsoft.com/office/drawing/2010/main" val="0"/>
-                        </a:ext>
-                      </a:extLst>
-                    </a:blip>
-                    <a:stretch>
-                      <a:fillRect/>
-                    </a:stretch>
-                  </pic:blipFill>
-                  <pic:spPr>
-                    <a:xfrm>
-                      <a:off x="0" y="0"/>
-                      <a:ext cx="5943612" cy="6400813"/>
-                    </a:xfrm>
-                    <a:prstGeom prst="rect">
-                      <a:avLst/>
-                    </a:prstGeom>
-                  </pic:spPr>
-                </pic:pic>
-              </a:graphicData>
-            </a:graphic>
-          </wp:inline>
-        </w:drawing>
-      </w:r>
-    </w:p>
-    <w:p>
-      <w:pPr>
-        <w:pStyle w:val="Heading5"/>
-      </w:pPr>
-      <w:bookmarkStart w:id="185" w:name="_7xmf17j1uw2r" w:colFirst="0" w:colLast="0"/>
-      <w:bookmarkEnd w:id="185"/>
-      <w:r>
-        <w:t>Figure 5. Relationship between the density of kelp stipe</w:t>
-      </w:r>
-      <w:r>
-        <w:t>s</w:t>
-      </w:r>
-      <w:r>
-        <w:t xml:space="preserve"> and total urchin density at different spatial scales: a) </w:t>
-      </w:r>
-      <w:proofErr w:type="spellStart"/>
-      <w:r>
-        <w:t>coastwide</w:t>
-      </w:r>
-      <w:proofErr w:type="spellEnd"/>
-      <w:r>
-        <w:t xml:space="preserve"> across years</w:t>
-      </w:r>
-      <w:r>
-        <w:t>; Site by Y</w:t>
-      </w:r>
-      <w:r>
-        <w:t xml:space="preserve">ear means for b) </w:t>
-      </w:r>
-      <w:proofErr w:type="spellStart"/>
-      <w:r>
-        <w:rPr>
-          <w:i/>
-        </w:rPr>
-        <w:t>Macrocystis</w:t>
-      </w:r>
-      <w:proofErr w:type="spellEnd"/>
-      <w:r>
-        <w:t xml:space="preserve">, </w:t>
-      </w:r>
-      <w:r>
-        <w:t>c)</w:t>
-      </w:r>
-      <w:r>
-        <w:t xml:space="preserve"> </w:t>
-      </w:r>
-      <w:proofErr w:type="spellStart"/>
-      <w:r>
-        <w:rPr>
-          <w:i/>
-        </w:rPr>
-        <w:t>Nereocystis</w:t>
-      </w:r>
-      <w:proofErr w:type="spellEnd"/>
-      <w:r>
-        <w:rPr>
-          <w:i/>
-        </w:rPr>
-        <w:t xml:space="preserve">, </w:t>
-      </w:r>
-      <w:r>
-        <w:t>d</w:t>
-      </w:r>
-      <w:r>
-        <w:t xml:space="preserve">) </w:t>
-      </w:r>
-      <w:proofErr w:type="spellStart"/>
-      <w:r>
-        <w:rPr>
-          <w:i/>
-        </w:rPr>
-        <w:t>Pterygophora</w:t>
-      </w:r>
-      <w:proofErr w:type="spellEnd"/>
-      <w:r>
-        <w:rPr>
-          <w:i/>
-        </w:rPr>
-        <w:t>,</w:t>
-      </w:r>
-      <w:r>
-        <w:t>, e</w:t>
-      </w:r>
-      <w:r>
-        <w:t xml:space="preserve">) other </w:t>
-      </w:r>
-      <w:proofErr w:type="spellStart"/>
-      <w:r>
-        <w:t>stipitate</w:t>
-      </w:r>
-      <w:proofErr w:type="spellEnd"/>
-      <w:r>
-        <w:t xml:space="preserve"> kelps</w:t>
-      </w:r>
-      <w:r>
-        <w:t xml:space="preserve">, and f) for </w:t>
-      </w:r>
-      <w:proofErr w:type="spellStart"/>
-      <w:r>
-        <w:rPr>
-          <w:i/>
-        </w:rPr>
-        <w:t>Macrocystis</w:t>
-      </w:r>
-      <w:proofErr w:type="spellEnd"/>
-      <w:r>
-        <w:t xml:space="preserve"> and </w:t>
-      </w:r>
-      <w:proofErr w:type="spellStart"/>
-      <w:r>
-        <w:rPr>
-          <w:i/>
-        </w:rPr>
-        <w:t>Pterygophora</w:t>
-      </w:r>
-      <w:proofErr w:type="spellEnd"/>
-      <w:r>
-        <w:t xml:space="preserve"> at </w:t>
-      </w:r>
-      <w:proofErr w:type="spellStart"/>
-      <w:r>
-        <w:t>Neah</w:t>
-      </w:r>
-      <w:proofErr w:type="spellEnd"/>
-      <w:r>
-        <w:t xml:space="preserve"> Bay</w:t>
-      </w:r>
-      <w:r>
-        <w:t xml:space="preserve"> to show pattern obscured by the scale in other panes</w:t>
-      </w:r>
-      <w:r>
-        <w:t>;</w:t>
-      </w:r>
-      <w:r>
-        <w:t xml:space="preserve"> and </w:t>
-      </w:r>
-      <w:r>
-        <w:t xml:space="preserve">at the transect level at </w:t>
-      </w:r>
-      <w:proofErr w:type="spellStart"/>
-      <w:r>
-        <w:t>Tatoosh</w:t>
-      </w:r>
-      <w:proofErr w:type="spellEnd"/>
-      <w:r>
-        <w:t xml:space="preserve"> Island for </w:t>
-      </w:r>
-      <w:r>
-        <w:t>g</w:t>
-      </w:r>
-      <w:r>
-        <w:t xml:space="preserve">) </w:t>
-      </w:r>
-      <w:proofErr w:type="spellStart"/>
-      <w:r>
-        <w:rPr>
-          <w:i/>
-        </w:rPr>
-        <w:t>Nereocystis</w:t>
-      </w:r>
-      <w:proofErr w:type="spellEnd"/>
-      <w:r>
-        <w:rPr>
-          <w:i/>
-        </w:rPr>
-        <w:t xml:space="preserve">, </w:t>
-      </w:r>
-      <w:r>
-        <w:t>h</w:t>
-      </w:r>
-      <w:r>
-        <w:t xml:space="preserve">) </w:t>
-      </w:r>
-      <w:proofErr w:type="spellStart"/>
-      <w:r>
-        <w:rPr>
-          <w:i/>
-        </w:rPr>
-        <w:t>Pterygophora</w:t>
-      </w:r>
-      <w:proofErr w:type="spellEnd"/>
-      <w:r>
-        <w:t xml:space="preserve">, and </w:t>
-      </w:r>
-      <w:r>
-        <w:t>ii</w:t>
-      </w:r>
-      <w:r>
-        <w:t xml:space="preserve">) other </w:t>
-      </w:r>
-      <w:proofErr w:type="spellStart"/>
-      <w:r>
-        <w:t>stipitate</w:t>
-      </w:r>
-      <w:proofErr w:type="spellEnd"/>
-      <w:r>
-        <w:t xml:space="preserve"> kelps</w:t>
-      </w:r>
-      <w:r>
-        <w:rPr>
-          <w:i/>
-        </w:rPr>
-        <w:t xml:space="preserve">. </w:t>
-      </w:r>
-      <w:r>
-        <w:t xml:space="preserve">For panel </w:t>
-      </w:r>
-      <w:proofErr w:type="spellStart"/>
-      <w:r>
-        <w:t>f</w:t>
-      </w:r>
-      <w:proofErr w:type="spellEnd"/>
-      <w:r>
-        <w:t xml:space="preserve"> the regression</w:t>
-      </w:r>
-      <w:r>
-        <w:t xml:space="preserve"> was for</w:t>
-      </w:r>
-      <w:r>
-        <w:t xml:space="preserve"> log</w:t>
-      </w:r>
-      <w:r>
-        <w:rPr>
-          <w:vertAlign w:val="subscript"/>
-        </w:rPr>
-        <w:t>e</w:t>
-      </w:r>
-      <w:r>
-        <w:t>(</w:t>
-      </w:r>
-      <w:proofErr w:type="spellStart"/>
-      <w:r>
-        <w:t>Nereo</w:t>
-      </w:r>
-      <w:proofErr w:type="spellEnd"/>
-      <w:r>
-        <w:t xml:space="preserve"> stipes</w:t>
-      </w:r>
-      <w:r>
-        <w:t>) = Urchin den</w:t>
-      </w:r>
-      <w:r>
-        <w:t xml:space="preserve">sity. </w:t>
-      </w:r>
-      <w:r>
-        <w:t>In panels b</w:t>
-      </w:r>
-      <w:r>
-        <w:t>-</w:t>
-      </w:r>
-      <w:proofErr w:type="spellStart"/>
-      <w:r>
-        <w:t>i</w:t>
-      </w:r>
-      <w:proofErr w:type="spellEnd"/>
-      <w:r>
-        <w:t>, numbered points refer to the year of data collection: 5 = 2015; 6 = 2016; 7 =2017; 8 = 2018; 9 =2019; 1=2021.</w:t>
-      </w:r>
-      <w:r>
-        <w:t xml:space="preserve"> </w:t>
-      </w:r>
-      <w:r>
-        <w:br w:type="page"/>
-      </w:r>
-    </w:p>
-    <w:p>
-      <w:pPr>
-        <w:ind w:firstLine="0"/>
-        <w:jc w:val="center"/>
-      </w:pPr>
-      <w:r>
-        <w:rPr>
-          <w:noProof/>
-          <w:lang w:val="en-US"/>
-        </w:rPr>
-        <w:lastRenderedPageBreak/>
-        <w:drawing>
-          <wp:inline distT="0" distB="0" distL="0" distR="0" wp14:anchorId="79F37BB3" wp14:editId="69C69948">
-            <wp:extent cx="2907798" cy="4572009"/>
-            <wp:effectExtent l="0" t="0" r="6985" b="0"/>
-            <wp:docPr id="2" name="Figure-6-fish-kelp-combined.png"/>
-            <wp:cNvGraphicFramePr>
-              <a:graphicFrameLocks xmlns:a="http://schemas.openxmlformats.org/drawingml/2006/main" noChangeAspect="1"/>
-            </wp:cNvGraphicFramePr>
-            <a:graphic xmlns:a="http://schemas.openxmlformats.org/drawingml/2006/main">
-              <a:graphicData uri="http://schemas.openxmlformats.org/drawingml/2006/picture">
-                <pic:pic xmlns:pic="http://schemas.openxmlformats.org/drawingml/2006/picture">
-                  <pic:nvPicPr>
-                    <pic:cNvPr id="2" name="Figure-6-fish-kelp-combined.png"/>
+                    <pic:cNvPr id="7" name="Figure-5-1.png"/>
                     <pic:cNvPicPr/>
                   </pic:nvPicPr>
                   <pic:blipFill>
@@ -27666,7 +27583,7 @@
                   <pic:spPr>
                     <a:xfrm>
                       <a:off x="0" y="0"/>
-                      <a:ext cx="2907798" cy="4572009"/>
+                      <a:ext cx="5943600" cy="6435090"/>
                     </a:xfrm>
                     <a:prstGeom prst="rect">
                       <a:avLst/>
@@ -27683,8 +27600,378 @@
       <w:pPr>
         <w:pStyle w:val="Heading5"/>
       </w:pPr>
-      <w:bookmarkStart w:id="186" w:name="_eftbkgdry3s2" w:colFirst="0" w:colLast="0"/>
-      <w:bookmarkEnd w:id="186"/>
+      <w:bookmarkStart w:id="215" w:name="_7xmf17j1uw2r" w:colFirst="0" w:colLast="0"/>
+      <w:bookmarkEnd w:id="215"/>
+      <w:r>
+        <w:t>Figure 5. Relationship between the density of kelp stipe</w:t>
+      </w:r>
+      <w:r>
+        <w:t>s</w:t>
+      </w:r>
+      <w:r>
+        <w:t xml:space="preserve"> and total urchin density at different spatial scales: a) </w:t>
+      </w:r>
+      <w:proofErr w:type="spellStart"/>
+      <w:r>
+        <w:t>coastwide</w:t>
+      </w:r>
+      <w:proofErr w:type="spellEnd"/>
+      <w:r>
+        <w:t xml:space="preserve"> across years</w:t>
+      </w:r>
+      <w:r>
+        <w:t>; Site by Y</w:t>
+      </w:r>
+      <w:r>
+        <w:t xml:space="preserve">ear means for b) </w:t>
+      </w:r>
+      <w:proofErr w:type="spellStart"/>
+      <w:r>
+        <w:rPr>
+          <w:i/>
+        </w:rPr>
+        <w:t>Macrocystis</w:t>
+      </w:r>
+      <w:proofErr w:type="spellEnd"/>
+      <w:r>
+        <w:t xml:space="preserve">, </w:t>
+      </w:r>
+      <w:r>
+        <w:t>c)</w:t>
+      </w:r>
+      <w:r>
+        <w:t xml:space="preserve"> </w:t>
+      </w:r>
+      <w:proofErr w:type="spellStart"/>
+      <w:r>
+        <w:rPr>
+          <w:i/>
+        </w:rPr>
+        <w:t>Nereocystis</w:t>
+      </w:r>
+      <w:proofErr w:type="spellEnd"/>
+      <w:r>
+        <w:rPr>
+          <w:i/>
+        </w:rPr>
+        <w:t xml:space="preserve">, </w:t>
+      </w:r>
+      <w:r>
+        <w:t>d</w:t>
+      </w:r>
+      <w:r>
+        <w:t xml:space="preserve">) </w:t>
+      </w:r>
+      <w:proofErr w:type="spellStart"/>
+      <w:r>
+        <w:rPr>
+          <w:i/>
+        </w:rPr>
+        <w:t>Pterygophora</w:t>
+      </w:r>
+      <w:proofErr w:type="spellEnd"/>
+      <w:r>
+        <w:rPr>
+          <w:i/>
+        </w:rPr>
+        <w:t>,</w:t>
+      </w:r>
+      <w:r>
+        <w:t>, e</w:t>
+      </w:r>
+      <w:r>
+        <w:t xml:space="preserve">) other </w:t>
+      </w:r>
+      <w:proofErr w:type="spellStart"/>
+      <w:r>
+        <w:t>stipitate</w:t>
+      </w:r>
+      <w:proofErr w:type="spellEnd"/>
+      <w:r>
+        <w:t xml:space="preserve"> kelps</w:t>
+      </w:r>
+      <w:r>
+        <w:t xml:space="preserve">, and f) for </w:t>
+      </w:r>
+      <w:proofErr w:type="spellStart"/>
+      <w:r>
+        <w:rPr>
+          <w:i/>
+        </w:rPr>
+        <w:t>Macrocystis</w:t>
+      </w:r>
+      <w:proofErr w:type="spellEnd"/>
+      <w:r>
+        <w:t xml:space="preserve"> and </w:t>
+      </w:r>
+      <w:proofErr w:type="spellStart"/>
+      <w:r>
+        <w:rPr>
+          <w:i/>
+        </w:rPr>
+        <w:t>Pterygophora</w:t>
+      </w:r>
+      <w:proofErr w:type="spellEnd"/>
+      <w:r>
+        <w:t xml:space="preserve"> at </w:t>
+      </w:r>
+      <w:proofErr w:type="spellStart"/>
+      <w:r>
+        <w:t>Neah</w:t>
+      </w:r>
+      <w:proofErr w:type="spellEnd"/>
+      <w:r>
+        <w:t xml:space="preserve"> Bay</w:t>
+      </w:r>
+      <w:r>
+        <w:t xml:space="preserve"> to show pattern obscured by the scale in other panes</w:t>
+      </w:r>
+      <w:r>
+        <w:t>;</w:t>
+      </w:r>
+      <w:r>
+        <w:t xml:space="preserve"> and </w:t>
+      </w:r>
+      <w:r>
+        <w:t xml:space="preserve">at the transect level at </w:t>
+      </w:r>
+      <w:proofErr w:type="spellStart"/>
+      <w:r>
+        <w:t>Tatoosh</w:t>
+      </w:r>
+      <w:proofErr w:type="spellEnd"/>
+      <w:r>
+        <w:t xml:space="preserve"> Island for </w:t>
+      </w:r>
+      <w:r>
+        <w:t>g</w:t>
+      </w:r>
+      <w:r>
+        <w:t xml:space="preserve">) </w:t>
+      </w:r>
+      <w:proofErr w:type="spellStart"/>
+      <w:r>
+        <w:rPr>
+          <w:i/>
+        </w:rPr>
+        <w:t>Nereocystis</w:t>
+      </w:r>
+      <w:proofErr w:type="spellEnd"/>
+      <w:r>
+        <w:rPr>
+          <w:i/>
+        </w:rPr>
+        <w:t xml:space="preserve">, </w:t>
+      </w:r>
+      <w:r>
+        <w:t>h</w:t>
+      </w:r>
+      <w:r>
+        <w:t xml:space="preserve">) </w:t>
+      </w:r>
+      <w:proofErr w:type="spellStart"/>
+      <w:r>
+        <w:rPr>
+          <w:i/>
+        </w:rPr>
+        <w:t>Pterygophora</w:t>
+      </w:r>
+      <w:proofErr w:type="spellEnd"/>
+      <w:r>
+        <w:t xml:space="preserve">, and </w:t>
+      </w:r>
+      <w:r>
+        <w:t>ii</w:t>
+      </w:r>
+      <w:r>
+        <w:t xml:space="preserve">) other </w:t>
+      </w:r>
+      <w:proofErr w:type="spellStart"/>
+      <w:r>
+        <w:t>stipitate</w:t>
+      </w:r>
+      <w:proofErr w:type="spellEnd"/>
+      <w:r>
+        <w:t xml:space="preserve"> kelps</w:t>
+      </w:r>
+      <w:r>
+        <w:rPr>
+          <w:i/>
+        </w:rPr>
+        <w:t xml:space="preserve">. </w:t>
+      </w:r>
+      <w:r>
+        <w:t xml:space="preserve">For panel </w:t>
+      </w:r>
+      <w:proofErr w:type="spellStart"/>
+      <w:r>
+        <w:t>f</w:t>
+      </w:r>
+      <w:proofErr w:type="spellEnd"/>
+      <w:r>
+        <w:t xml:space="preserve"> the regression</w:t>
+      </w:r>
+      <w:r>
+        <w:t xml:space="preserve"> was for</w:t>
+      </w:r>
+      <w:r>
+        <w:t xml:space="preserve"> log</w:t>
+      </w:r>
+      <w:r>
+        <w:rPr>
+          <w:vertAlign w:val="subscript"/>
+        </w:rPr>
+        <w:t>e</w:t>
+      </w:r>
+      <w:r>
+        <w:t>(</w:t>
+      </w:r>
+      <w:proofErr w:type="spellStart"/>
+      <w:r>
+        <w:t>Nereo</w:t>
+      </w:r>
+      <w:proofErr w:type="spellEnd"/>
+      <w:r>
+        <w:t xml:space="preserve"> stipes</w:t>
+      </w:r>
+      <w:r>
+        <w:t>) = Urchin den</w:t>
+      </w:r>
+      <w:r>
+        <w:t xml:space="preserve">sity. </w:t>
+      </w:r>
+      <w:r>
+        <w:t>In panels b</w:t>
+      </w:r>
+      <w:r>
+        <w:t>-</w:t>
+      </w:r>
+      <w:proofErr w:type="spellStart"/>
+      <w:r>
+        <w:t>i</w:t>
+      </w:r>
+      <w:proofErr w:type="spellEnd"/>
+      <w:r>
+        <w:t>, numbered points refer to the year of data collection: 5 = 2015; 6 = 2016; 7 =2017; 8 = 2018; 9 =2019; 1=2021.</w:t>
+      </w:r>
+      <w:r>
+        <w:t xml:space="preserve"> </w:t>
+      </w:r>
+      <w:r>
+        <w:br w:type="page"/>
+      </w:r>
+    </w:p>
+    <w:p>
+      <w:pPr>
+        <w:ind w:firstLine="0"/>
+        <w:jc w:val="center"/>
+      </w:pPr>
+      <w:del w:id="216" w:author="Nick.Tolimieri" w:date="2022-11-21T13:52:00Z">
+        <w:r>
+          <w:rPr>
+            <w:noProof/>
+            <w:lang w:val="en-US"/>
+          </w:rPr>
+          <w:lastRenderedPageBreak/>
+          <w:drawing>
+            <wp:inline distT="0" distB="0" distL="0" distR="0" wp14:anchorId="79F37BB3" wp14:editId="79B7A686">
+              <wp:extent cx="2907798" cy="4572009"/>
+              <wp:effectExtent l="0" t="0" r="6985" b="0"/>
+              <wp:docPr id="2" name="Figure-6-fish-kelp-combined.png"/>
+              <wp:cNvGraphicFramePr>
+                <a:graphicFrameLocks xmlns:a="http://schemas.openxmlformats.org/drawingml/2006/main" noChangeAspect="1"/>
+              </wp:cNvGraphicFramePr>
+              <a:graphic xmlns:a="http://schemas.openxmlformats.org/drawingml/2006/main">
+                <a:graphicData uri="http://schemas.openxmlformats.org/drawingml/2006/picture">
+                  <pic:pic xmlns:pic="http://schemas.openxmlformats.org/drawingml/2006/picture">
+                    <pic:nvPicPr>
+                      <pic:cNvPr id="2" name="Figure-6-fish-kelp-combined.png"/>
+                      <pic:cNvPicPr/>
+                    </pic:nvPicPr>
+                    <pic:blipFill>
+                      <a:blip r:embed="rId19" cstate="print">
+                        <a:extLst>
+                          <a:ext uri="{28A0092B-C50C-407E-A947-70E740481C1C}">
+                            <a14:useLocalDpi xmlns:a14="http://schemas.microsoft.com/office/drawing/2010/main" val="0"/>
+                          </a:ext>
+                        </a:extLst>
+                      </a:blip>
+                      <a:stretch>
+                        <a:fillRect/>
+                      </a:stretch>
+                    </pic:blipFill>
+                    <pic:spPr>
+                      <a:xfrm>
+                        <a:off x="0" y="0"/>
+                        <a:ext cx="2907798" cy="4572009"/>
+                      </a:xfrm>
+                      <a:prstGeom prst="rect">
+                        <a:avLst/>
+                      </a:prstGeom>
+                    </pic:spPr>
+                  </pic:pic>
+                </a:graphicData>
+              </a:graphic>
+            </wp:inline>
+          </w:drawing>
+        </w:r>
+      </w:del>
+      <w:ins w:id="217" w:author="Nick.Tolimieri" w:date="2022-11-21T13:52:00Z">
+        <w:r>
+          <w:rPr>
+            <w:noProof/>
+            <w:lang w:val="en-US"/>
+          </w:rPr>
+          <w:drawing>
+            <wp:inline distT="0" distB="0" distL="0" distR="0" wp14:anchorId="3E2F9CA8" wp14:editId="21236AA8">
+              <wp:extent cx="2915418" cy="4498857"/>
+              <wp:effectExtent l="0" t="0" r="0" b="0"/>
+              <wp:docPr id="6" name="Picture 6"/>
+              <wp:cNvGraphicFramePr>
+                <a:graphicFrameLocks xmlns:a="http://schemas.openxmlformats.org/drawingml/2006/main" noChangeAspect="1"/>
+              </wp:cNvGraphicFramePr>
+              <a:graphic xmlns:a="http://schemas.openxmlformats.org/drawingml/2006/main">
+                <a:graphicData uri="http://schemas.openxmlformats.org/drawingml/2006/picture">
+                  <pic:pic xmlns:pic="http://schemas.openxmlformats.org/drawingml/2006/picture">
+                    <pic:nvPicPr>
+                      <pic:cNvPr id="6" name="Figure-6-fish-kelp-combined.png"/>
+                      <pic:cNvPicPr/>
+                    </pic:nvPicPr>
+                    <pic:blipFill>
+                      <a:blip r:embed="rId20" cstate="print">
+                        <a:extLst>
+                          <a:ext uri="{28A0092B-C50C-407E-A947-70E740481C1C}">
+                            <a14:useLocalDpi xmlns:a14="http://schemas.microsoft.com/office/drawing/2010/main" val="0"/>
+                          </a:ext>
+                        </a:extLst>
+                      </a:blip>
+                      <a:stretch>
+                        <a:fillRect/>
+                      </a:stretch>
+                    </pic:blipFill>
+                    <pic:spPr>
+                      <a:xfrm>
+                        <a:off x="0" y="0"/>
+                        <a:ext cx="2915418" cy="4498857"/>
+                      </a:xfrm>
+                      <a:prstGeom prst="rect">
+                        <a:avLst/>
+                      </a:prstGeom>
+                    </pic:spPr>
+                  </pic:pic>
+                </a:graphicData>
+              </a:graphic>
+            </wp:inline>
+          </w:drawing>
+        </w:r>
+      </w:ins>
+    </w:p>
+    <w:p>
+      <w:pPr>
+        <w:pStyle w:val="Heading5"/>
+      </w:pPr>
+      <w:bookmarkStart w:id="218" w:name="_eftbkgdry3s2" w:colFirst="0" w:colLast="0"/>
+      <w:bookmarkEnd w:id="218"/>
       <w:r>
         <w:t xml:space="preserve">Figure 6. Relationship between kelp density and the abundance of </w:t>
       </w:r>
@@ -27763,8 +28050,8 @@
       </w:pPr>
     </w:p>
     <w:sectPr>
-      <w:headerReference w:type="default" r:id="rId19"/>
-      <w:footerReference w:type="default" r:id="rId20"/>
+      <w:headerReference w:type="default" r:id="rId21"/>
+      <w:footerReference w:type="default" r:id="rId22"/>
       <w:pgSz w:w="12240" w:h="15840"/>
       <w:pgMar w:top="1440" w:right="1440" w:bottom="1440" w:left="1440" w:header="720" w:footer="720" w:gutter="0"/>
       <w:lnNumType w:countBy="1" w:restart="continuous"/>
@@ -29342,7 +29629,6 @@
   <w:style w:type="character" w:default="1" w:styleId="DefaultParagraphFont">
     <w:name w:val="Default Paragraph Font"/>
     <w:uiPriority w:val="1"/>
-    <w:semiHidden/>
     <w:unhideWhenUsed/>
   </w:style>
   <w:style w:type="table" w:default="1" w:styleId="TableNormal">
@@ -30176,7 +30462,7 @@
 </file>
 
 <file path=customXml/itemProps1.xml><?xml version="1.0" encoding="utf-8"?>
-<ds:datastoreItem xmlns:ds="http://schemas.openxmlformats.org/officeDocument/2006/customXml" ds:itemID="{2CF1D5DB-05CD-47FA-95E7-8D9CB827722E}">
+<ds:datastoreItem xmlns:ds="http://schemas.openxmlformats.org/officeDocument/2006/customXml" ds:itemID="{19767670-F470-4A18-9E8D-0B7CEEF49AAA}">
   <ds:schemaRefs>
     <ds:schemaRef ds:uri="http://schemas.openxmlformats.org/officeDocument/2006/bibliography"/>
   </ds:schemaRefs>

</xml_diff>